<commit_message>
Kleinere Verbesserungen beim Fallexport zu Docx
</commit_message>
<xml_diff>
--- a/public/case_template.docx
+++ b/public/case_template.docx
@@ -1,10 +1,10 @@
 
 <file path=word/document.xml><?xml version="1.0" encoding="utf-8"?>
-<w:document xmlns:o="urn:schemas-microsoft-com:office:office" xmlns:r="http://schemas.openxmlformats.org/officeDocument/2006/relationships" xmlns:v="urn:schemas-microsoft-com:vml" xmlns:w="http://schemas.openxmlformats.org/wordprocessingml/2006/main" xmlns:w10="urn:schemas-microsoft-com:office:word" xmlns:wp="http://schemas.openxmlformats.org/drawingml/2006/wordprocessingDrawing" xmlns:wps="http://schemas.microsoft.com/office/word/2010/wordprocessingShape" xmlns:wpg="http://schemas.microsoft.com/office/word/2010/wordprocessingGroup" xmlns:mc="http://schemas.openxmlformats.org/markup-compatibility/2006" xmlns:wp14="http://schemas.microsoft.com/office/word/2010/wordprocessingDrawing" xmlns:w14="http://schemas.microsoft.com/office/word/2010/wordml" mc:Ignorable="w14 wp14">
+<w:document xmlns:o="urn:schemas-microsoft-com:office:office" xmlns:r="http://schemas.openxmlformats.org/officeDocument/2006/relationships" xmlns:v="urn:schemas-microsoft-com:vml" xmlns:w="http://schemas.openxmlformats.org/wordprocessingml/2006/main" xmlns:w10="urn:schemas-microsoft-com:office:word" xmlns:wp="http://schemas.openxmlformats.org/drawingml/2006/wordprocessingDrawing" xmlns:wps="http://schemas.microsoft.com/office/word/2010/wordprocessingShape" xmlns:wpg="http://schemas.microsoft.com/office/word/2010/wordprocessingGroup" xmlns:mc="http://schemas.openxmlformats.org/markup-compatibility/2006" xmlns:wp14="http://schemas.microsoft.com/office/word/2010/wordprocessingDrawing" xmlns:w14="http://schemas.microsoft.com/office/word/2010/wordml" xmlns:w15="http://schemas.microsoft.com/office/word/2012/wordml" mc:Ignorable="w14 wp14 w15">
   <w:body>
     <w:p>
       <w:pPr>
-        <w:pStyle w:val="Heading1"/>
+        <w:pStyle w:val="Berschrift1"/>
         <w:spacing w:before="240" w:after="120"/>
         <w:rPr>
           <w:rFonts w:ascii="Calibri" w:hAnsi="Calibri"/>
@@ -25,12 +25,7 @@
         <w:tblW w:w="9075" w:type="dxa"/>
         <w:jc w:val="left"/>
         <w:tblInd w:w="45" w:type="dxa"/>
-        <w:tblBorders>
-          <w:top w:val="single" w:sz="2" w:space="0" w:color="000001"/>
-          <w:left w:val="single" w:sz="2" w:space="0" w:color="000001"/>
-          <w:bottom w:val="single" w:sz="2" w:space="0" w:color="000001"/>
-          <w:insideH w:val="single" w:sz="2" w:space="0" w:color="000001"/>
-        </w:tblBorders>
+        <w:tblLayout w:type="fixed"/>
         <w:tblCellMar>
           <w:top w:w="55" w:type="dxa"/>
           <w:left w:w="42" w:type="dxa"/>
@@ -51,18 +46,15 @@
               <w:top w:val="single" w:sz="2" w:space="0" w:color="000001"/>
               <w:left w:val="single" w:sz="2" w:space="0" w:color="000001"/>
               <w:bottom w:val="single" w:sz="2" w:space="0" w:color="000001"/>
-              <w:insideH w:val="single" w:sz="2" w:space="0" w:color="000001"/>
-            </w:tcBorders>
-            <w:shd w:fill="auto" w:val="clear"/>
-            <w:tcMar>
-              <w:left w:w="42" w:type="dxa"/>
-            </w:tcMar>
-          </w:tcPr>
-          <w:p>
-            <w:pPr>
-              <w:pStyle w:val="TableContents"/>
-              <w:rPr>
-                <w:rFonts w:ascii="Liberation Sans" w:hAnsi="Liberation Sans" w:eastAsia="DejaVu Sans" w:cs="DejaVu Sans"/>
+            </w:tcBorders>
+            <w:shd w:fill="auto" w:val="clear"/>
+          </w:tcPr>
+          <w:p>
+            <w:pPr>
+              <w:pStyle w:val="Tabelleninhalt"/>
+              <w:widowControl w:val="false"/>
+              <w:rPr>
+                <w:rFonts w:ascii="Calibri" w:hAnsi="Calibri"/>
               </w:rPr>
             </w:pPr>
             <w:r>
@@ -83,19 +75,15 @@
               <w:left w:val="single" w:sz="2" w:space="0" w:color="000001"/>
               <w:bottom w:val="single" w:sz="2" w:space="0" w:color="000001"/>
               <w:right w:val="single" w:sz="2" w:space="0" w:color="000001"/>
-              <w:insideH w:val="single" w:sz="2" w:space="0" w:color="000001"/>
-              <w:insideV w:val="single" w:sz="2" w:space="0" w:color="000001"/>
-            </w:tcBorders>
-            <w:shd w:fill="auto" w:val="clear"/>
-            <w:tcMar>
-              <w:left w:w="42" w:type="dxa"/>
-            </w:tcMar>
-          </w:tcPr>
-          <w:p>
-            <w:pPr>
-              <w:pStyle w:val="TableContents"/>
-              <w:rPr>
-                <w:rFonts w:ascii="Liberation Sans" w:hAnsi="Liberation Sans" w:eastAsia="DejaVu Sans" w:cs="DejaVu Sans"/>
+            </w:tcBorders>
+            <w:shd w:fill="auto" w:val="clear"/>
+          </w:tcPr>
+          <w:p>
+            <w:pPr>
+              <w:pStyle w:val="Tabelleninhalt"/>
+              <w:widowControl w:val="false"/>
+              <w:rPr>
+                <w:rFonts w:ascii="Calibri" w:hAnsi="Calibri"/>
               </w:rPr>
             </w:pPr>
             <w:r>
@@ -116,18 +104,15 @@
               <w:top w:val="single" w:sz="2" w:space="0" w:color="000001"/>
               <w:left w:val="single" w:sz="2" w:space="0" w:color="000001"/>
               <w:bottom w:val="single" w:sz="2" w:space="0" w:color="000001"/>
-              <w:insideH w:val="single" w:sz="2" w:space="0" w:color="000001"/>
-            </w:tcBorders>
-            <w:shd w:fill="auto" w:val="clear"/>
-            <w:tcMar>
-              <w:left w:w="42" w:type="dxa"/>
-            </w:tcMar>
-          </w:tcPr>
-          <w:p>
-            <w:pPr>
-              <w:pStyle w:val="TableContents"/>
-              <w:rPr>
-                <w:rFonts w:ascii="Liberation Sans" w:hAnsi="Liberation Sans" w:eastAsia="DejaVu Sans" w:cs="DejaVu Sans"/>
+            </w:tcBorders>
+            <w:shd w:fill="auto" w:val="clear"/>
+          </w:tcPr>
+          <w:p>
+            <w:pPr>
+              <w:pStyle w:val="Tabelleninhalt"/>
+              <w:widowControl w:val="false"/>
+              <w:rPr>
+                <w:rFonts w:ascii="Calibri" w:hAnsi="Calibri"/>
               </w:rPr>
             </w:pPr>
             <w:bookmarkStart w:id="0" w:name="__DdeLink__124_42873957"/>
@@ -150,19 +135,15 @@
               <w:left w:val="single" w:sz="2" w:space="0" w:color="000001"/>
               <w:bottom w:val="single" w:sz="2" w:space="0" w:color="000001"/>
               <w:right w:val="single" w:sz="2" w:space="0" w:color="000001"/>
-              <w:insideH w:val="single" w:sz="2" w:space="0" w:color="000001"/>
-              <w:insideV w:val="single" w:sz="2" w:space="0" w:color="000001"/>
-            </w:tcBorders>
-            <w:shd w:fill="auto" w:val="clear"/>
-            <w:tcMar>
-              <w:left w:w="42" w:type="dxa"/>
-            </w:tcMar>
-          </w:tcPr>
-          <w:p>
-            <w:pPr>
-              <w:pStyle w:val="TableContents"/>
-              <w:rPr>
-                <w:rFonts w:ascii="Liberation Sans" w:hAnsi="Liberation Sans" w:eastAsia="DejaVu Sans" w:cs="DejaVu Sans"/>
+            </w:tcBorders>
+            <w:shd w:fill="auto" w:val="clear"/>
+          </w:tcPr>
+          <w:p>
+            <w:pPr>
+              <w:pStyle w:val="Tabelleninhalt"/>
+              <w:widowControl w:val="false"/>
+              <w:rPr>
+                <w:rFonts w:ascii="Calibri" w:hAnsi="Calibri"/>
               </w:rPr>
             </w:pPr>
             <w:r>
@@ -183,21 +164,15 @@
               <w:top w:val="single" w:sz="2" w:space="0" w:color="000001"/>
               <w:left w:val="single" w:sz="2" w:space="0" w:color="000001"/>
               <w:bottom w:val="single" w:sz="2" w:space="0" w:color="000001"/>
-              <w:insideH w:val="single" w:sz="2" w:space="0" w:color="000001"/>
-            </w:tcBorders>
-            <w:shd w:fill="auto" w:val="clear"/>
-            <w:tcMar>
-              <w:left w:w="42" w:type="dxa"/>
-            </w:tcMar>
-          </w:tcPr>
-          <w:p>
-            <w:pPr>
-              <w:pStyle w:val="TableContents"/>
-              <w:rPr>
-                <w:rFonts w:ascii="Calibri" w:hAnsi="Calibri"/>
-                <w:b/>
-                <w:b/>
-                <w:bCs/>
+            </w:tcBorders>
+            <w:shd w:fill="auto" w:val="clear"/>
+          </w:tcPr>
+          <w:p>
+            <w:pPr>
+              <w:pStyle w:val="Tabelleninhalt"/>
+              <w:widowControl w:val="false"/>
+              <w:rPr>
+                <w:rFonts w:ascii="Calibri" w:hAnsi="Calibri"/>
               </w:rPr>
             </w:pPr>
             <w:r>
@@ -218,17 +193,13 @@
               <w:left w:val="single" w:sz="2" w:space="0" w:color="000001"/>
               <w:bottom w:val="single" w:sz="2" w:space="0" w:color="000001"/>
               <w:right w:val="single" w:sz="2" w:space="0" w:color="000001"/>
-              <w:insideH w:val="single" w:sz="2" w:space="0" w:color="000001"/>
-              <w:insideV w:val="single" w:sz="2" w:space="0" w:color="000001"/>
-            </w:tcBorders>
-            <w:shd w:fill="auto" w:val="clear"/>
-            <w:tcMar>
-              <w:left w:w="42" w:type="dxa"/>
-            </w:tcMar>
-          </w:tcPr>
-          <w:p>
-            <w:pPr>
-              <w:pStyle w:val="TableContents"/>
+            </w:tcBorders>
+            <w:shd w:fill="auto" w:val="clear"/>
+          </w:tcPr>
+          <w:p>
+            <w:pPr>
+              <w:pStyle w:val="Tabelleninhalt"/>
+              <w:widowControl w:val="false"/>
               <w:rPr>
                 <w:rFonts w:ascii="Calibri" w:hAnsi="Calibri"/>
               </w:rPr>
@@ -251,21 +222,15 @@
               <w:top w:val="single" w:sz="2" w:space="0" w:color="000001"/>
               <w:left w:val="single" w:sz="2" w:space="0" w:color="000001"/>
               <w:bottom w:val="single" w:sz="2" w:space="0" w:color="000001"/>
-              <w:insideH w:val="single" w:sz="2" w:space="0" w:color="000001"/>
-            </w:tcBorders>
-            <w:shd w:fill="auto" w:val="clear"/>
-            <w:tcMar>
-              <w:left w:w="42" w:type="dxa"/>
-            </w:tcMar>
-          </w:tcPr>
-          <w:p>
-            <w:pPr>
-              <w:pStyle w:val="TableContents"/>
-              <w:rPr>
-                <w:rFonts w:ascii="Calibri" w:hAnsi="Calibri"/>
-                <w:b/>
-                <w:b/>
-                <w:bCs/>
+            </w:tcBorders>
+            <w:shd w:fill="auto" w:val="clear"/>
+          </w:tcPr>
+          <w:p>
+            <w:pPr>
+              <w:pStyle w:val="Tabelleninhalt"/>
+              <w:widowControl w:val="false"/>
+              <w:rPr>
+                <w:rFonts w:ascii="Calibri" w:hAnsi="Calibri"/>
               </w:rPr>
             </w:pPr>
             <w:bookmarkStart w:id="1" w:name="__DdeLink__174_675694904"/>
@@ -306,17 +271,13 @@
               <w:left w:val="single" w:sz="2" w:space="0" w:color="000001"/>
               <w:bottom w:val="single" w:sz="2" w:space="0" w:color="000001"/>
               <w:right w:val="single" w:sz="2" w:space="0" w:color="000001"/>
-              <w:insideH w:val="single" w:sz="2" w:space="0" w:color="000001"/>
-              <w:insideV w:val="single" w:sz="2" w:space="0" w:color="000001"/>
-            </w:tcBorders>
-            <w:shd w:fill="auto" w:val="clear"/>
-            <w:tcMar>
-              <w:left w:w="42" w:type="dxa"/>
-            </w:tcMar>
-          </w:tcPr>
-          <w:p>
-            <w:pPr>
-              <w:pStyle w:val="TableContents"/>
+            </w:tcBorders>
+            <w:shd w:fill="auto" w:val="clear"/>
+          </w:tcPr>
+          <w:p>
+            <w:pPr>
+              <w:pStyle w:val="Tabelleninhalt"/>
+              <w:widowControl w:val="false"/>
               <w:rPr>
                 <w:rFonts w:ascii="Calibri" w:hAnsi="Calibri"/>
               </w:rPr>
@@ -339,17 +300,16 @@
               <w:top w:val="single" w:sz="2" w:space="0" w:color="000001"/>
               <w:left w:val="single" w:sz="2" w:space="0" w:color="000001"/>
               <w:bottom w:val="single" w:sz="2" w:space="0" w:color="000001"/>
-              <w:insideH w:val="single" w:sz="2" w:space="0" w:color="000001"/>
-            </w:tcBorders>
-            <w:shd w:fill="auto" w:val="clear"/>
-            <w:tcMar>
-              <w:left w:w="42" w:type="dxa"/>
-            </w:tcMar>
-          </w:tcPr>
-          <w:p>
-            <w:pPr>
-              <w:pStyle w:val="TableContents"/>
-              <w:rPr/>
+            </w:tcBorders>
+            <w:shd w:fill="auto" w:val="clear"/>
+          </w:tcPr>
+          <w:p>
+            <w:pPr>
+              <w:pStyle w:val="Tabelleninhalt"/>
+              <w:widowControl w:val="false"/>
+              <w:rPr>
+                <w:rFonts w:ascii="Calibri" w:hAnsi="Calibri"/>
+              </w:rPr>
             </w:pPr>
             <w:r>
               <w:rPr>
@@ -387,17 +347,13 @@
               <w:left w:val="single" w:sz="2" w:space="0" w:color="000001"/>
               <w:bottom w:val="single" w:sz="2" w:space="0" w:color="000001"/>
               <w:right w:val="single" w:sz="2" w:space="0" w:color="000001"/>
-              <w:insideH w:val="single" w:sz="2" w:space="0" w:color="000001"/>
-              <w:insideV w:val="single" w:sz="2" w:space="0" w:color="000001"/>
-            </w:tcBorders>
-            <w:shd w:fill="auto" w:val="clear"/>
-            <w:tcMar>
-              <w:left w:w="42" w:type="dxa"/>
-            </w:tcMar>
-          </w:tcPr>
-          <w:p>
-            <w:pPr>
-              <w:pStyle w:val="TableContents"/>
+            </w:tcBorders>
+            <w:shd w:fill="auto" w:val="clear"/>
+          </w:tcPr>
+          <w:p>
+            <w:pPr>
+              <w:pStyle w:val="Tabelleninhalt"/>
+              <w:widowControl w:val="false"/>
               <w:rPr>
                 <w:rFonts w:ascii="Calibri" w:hAnsi="Calibri"/>
               </w:rPr>
@@ -414,7 +370,7 @@
     </w:tbl>
     <w:p>
       <w:pPr>
-        <w:pStyle w:val="Heading1"/>
+        <w:pStyle w:val="Berschrift1"/>
         <w:rPr>
           <w:rFonts w:ascii="Calibri" w:hAnsi="Calibri"/>
         </w:rPr>
@@ -427,17 +383,15 @@
     </w:p>
     <w:p>
       <w:pPr>
-        <w:pStyle w:val="Heading1"/>
+        <w:pStyle w:val="Berschrift1"/>
         <w:rPr>
-          <w:b/>
-          <w:b/>
-          <w:bCs/>
-          <w:u w:val="single"/>
+          <w:rFonts w:ascii="Calibri" w:hAnsi="Calibri"/>
         </w:rPr>
       </w:pPr>
       <w:bookmarkStart w:id="4" w:name="__DdeLink__303_1423457442"/>
       <w:r>
         <w:rPr>
+          <w:rFonts w:ascii="Calibri" w:hAnsi="Calibri"/>
           <w:b/>
           <w:bCs/>
           <w:u w:val="single"/>
@@ -447,6 +401,7 @@
       <w:bookmarkStart w:id="5" w:name="__DdeLink__432_1423457442"/>
       <w:r>
         <w:rPr>
+          <w:rFonts w:ascii="Calibri" w:hAnsi="Calibri"/>
           <w:b/>
           <w:bCs/>
           <w:u w:val="single"/>
@@ -457,6 +412,7 @@
       <w:bookmarkEnd w:id="5"/>
       <w:r>
         <w:rPr>
+          <w:rFonts w:ascii="Calibri" w:hAnsi="Calibri"/>
           <w:b/>
           <w:bCs/>
           <w:u w:val="single"/>
@@ -469,12 +425,7 @@
         <w:tblW w:w="9075" w:type="dxa"/>
         <w:jc w:val="left"/>
         <w:tblInd w:w="45" w:type="dxa"/>
-        <w:tblBorders>
-          <w:top w:val="single" w:sz="2" w:space="0" w:color="000001"/>
-          <w:left w:val="single" w:sz="2" w:space="0" w:color="000001"/>
-          <w:bottom w:val="single" w:sz="2" w:space="0" w:color="000001"/>
-          <w:insideH w:val="single" w:sz="2" w:space="0" w:color="000001"/>
-        </w:tblBorders>
+        <w:tblLayout w:type="fixed"/>
         <w:tblCellMar>
           <w:top w:w="55" w:type="dxa"/>
           <w:left w:w="42" w:type="dxa"/>
@@ -483,36 +434,30 @@
         </w:tblCellMar>
       </w:tblPr>
       <w:tblGrid>
-        <w:gridCol w:w="1347"/>
+        <w:gridCol w:w="1344"/>
         <w:gridCol w:w="2610"/>
         <w:gridCol w:w="1620"/>
-        <w:gridCol w:w="1620"/>
+        <w:gridCol w:w="1623"/>
         <w:gridCol w:w="1878"/>
       </w:tblGrid>
       <w:tr>
         <w:trPr/>
         <w:tc>
           <w:tcPr>
-            <w:tcW w:w="1347" w:type="dxa"/>
-            <w:tcBorders>
-              <w:top w:val="single" w:sz="2" w:space="0" w:color="000001"/>
-              <w:left w:val="single" w:sz="2" w:space="0" w:color="000001"/>
-              <w:bottom w:val="single" w:sz="2" w:space="0" w:color="000001"/>
-              <w:insideH w:val="single" w:sz="2" w:space="0" w:color="000001"/>
-            </w:tcBorders>
-            <w:shd w:fill="auto" w:val="clear"/>
-            <w:tcMar>
-              <w:left w:w="42" w:type="dxa"/>
-            </w:tcMar>
-          </w:tcPr>
-          <w:p>
-            <w:pPr>
-              <w:pStyle w:val="TableContents"/>
-              <w:rPr>
-                <w:rFonts w:ascii="Calibri" w:hAnsi="Calibri"/>
-                <w:b/>
-                <w:b/>
-                <w:bCs/>
+            <w:tcW w:w="1344" w:type="dxa"/>
+            <w:tcBorders>
+              <w:top w:val="single" w:sz="2" w:space="0" w:color="000001"/>
+              <w:left w:val="single" w:sz="2" w:space="0" w:color="000001"/>
+              <w:bottom w:val="single" w:sz="2" w:space="0" w:color="000001"/>
+            </w:tcBorders>
+            <w:shd w:fill="auto" w:val="clear"/>
+          </w:tcPr>
+          <w:p>
+            <w:pPr>
+              <w:pStyle w:val="Tabelleninhalt"/>
+              <w:widowControl w:val="false"/>
+              <w:rPr>
+                <w:rFonts w:ascii="Calibri" w:hAnsi="Calibri"/>
               </w:rPr>
             </w:pPr>
             <w:bookmarkStart w:id="6" w:name="__DdeLink__294_1423457442"/>
@@ -552,21 +497,15 @@
               <w:top w:val="single" w:sz="2" w:space="0" w:color="000001"/>
               <w:left w:val="single" w:sz="2" w:space="0" w:color="000001"/>
               <w:bottom w:val="single" w:sz="2" w:space="0" w:color="000001"/>
-              <w:insideH w:val="single" w:sz="2" w:space="0" w:color="000001"/>
-            </w:tcBorders>
-            <w:shd w:fill="auto" w:val="clear"/>
-            <w:tcMar>
-              <w:left w:w="42" w:type="dxa"/>
-            </w:tcMar>
-          </w:tcPr>
-          <w:p>
-            <w:pPr>
-              <w:pStyle w:val="TableContents"/>
-              <w:rPr>
-                <w:rFonts w:ascii="Calibri" w:hAnsi="Calibri"/>
-                <w:b/>
-                <w:b/>
-                <w:bCs/>
+            </w:tcBorders>
+            <w:shd w:fill="auto" w:val="clear"/>
+          </w:tcPr>
+          <w:p>
+            <w:pPr>
+              <w:pStyle w:val="Tabelleninhalt"/>
+              <w:widowControl w:val="false"/>
+              <w:rPr>
+                <w:rFonts w:ascii="Calibri" w:hAnsi="Calibri"/>
               </w:rPr>
             </w:pPr>
             <w:r>
@@ -604,21 +543,15 @@
               <w:top w:val="single" w:sz="2" w:space="0" w:color="000001"/>
               <w:left w:val="single" w:sz="2" w:space="0" w:color="000001"/>
               <w:bottom w:val="single" w:sz="2" w:space="0" w:color="000001"/>
-              <w:insideH w:val="single" w:sz="2" w:space="0" w:color="000001"/>
-            </w:tcBorders>
-            <w:shd w:fill="auto" w:val="clear"/>
-            <w:tcMar>
-              <w:left w:w="42" w:type="dxa"/>
-            </w:tcMar>
-          </w:tcPr>
-          <w:p>
-            <w:pPr>
-              <w:pStyle w:val="TableContents"/>
-              <w:rPr>
-                <w:rFonts w:ascii="Calibri" w:hAnsi="Calibri"/>
-                <w:b/>
-                <w:b/>
-                <w:bCs/>
+            </w:tcBorders>
+            <w:shd w:fill="auto" w:val="clear"/>
+          </w:tcPr>
+          <w:p>
+            <w:pPr>
+              <w:pStyle w:val="Tabelleninhalt"/>
+              <w:widowControl w:val="false"/>
+              <w:rPr>
+                <w:rFonts w:ascii="Calibri" w:hAnsi="Calibri"/>
               </w:rPr>
             </w:pPr>
             <w:r>
@@ -651,26 +584,20 @@
         </w:tc>
         <w:tc>
           <w:tcPr>
-            <w:tcW w:w="1620" w:type="dxa"/>
-            <w:tcBorders>
-              <w:top w:val="single" w:sz="2" w:space="0" w:color="000001"/>
-              <w:left w:val="single" w:sz="2" w:space="0" w:color="000001"/>
-              <w:bottom w:val="single" w:sz="2" w:space="0" w:color="000001"/>
-              <w:insideH w:val="single" w:sz="2" w:space="0" w:color="000001"/>
-            </w:tcBorders>
-            <w:shd w:fill="auto" w:val="clear"/>
-            <w:tcMar>
-              <w:left w:w="42" w:type="dxa"/>
-            </w:tcMar>
-          </w:tcPr>
-          <w:p>
-            <w:pPr>
-              <w:pStyle w:val="TableContents"/>
-              <w:rPr>
-                <w:rFonts w:ascii="Calibri" w:hAnsi="Calibri"/>
-                <w:b/>
-                <w:b/>
-                <w:bCs/>
+            <w:tcW w:w="1623" w:type="dxa"/>
+            <w:tcBorders>
+              <w:top w:val="single" w:sz="2" w:space="0" w:color="000001"/>
+              <w:left w:val="single" w:sz="2" w:space="0" w:color="000001"/>
+              <w:bottom w:val="single" w:sz="2" w:space="0" w:color="000001"/>
+            </w:tcBorders>
+            <w:shd w:fill="auto" w:val="clear"/>
+          </w:tcPr>
+          <w:p>
+            <w:pPr>
+              <w:pStyle w:val="Tabelleninhalt"/>
+              <w:widowControl w:val="false"/>
+              <w:rPr>
+                <w:rFonts w:ascii="Calibri" w:hAnsi="Calibri"/>
               </w:rPr>
             </w:pPr>
             <w:r>
@@ -709,22 +636,15 @@
               <w:left w:val="single" w:sz="2" w:space="0" w:color="000001"/>
               <w:bottom w:val="single" w:sz="2" w:space="0" w:color="000001"/>
               <w:right w:val="single" w:sz="2" w:space="0" w:color="000001"/>
-              <w:insideH w:val="single" w:sz="2" w:space="0" w:color="000001"/>
-              <w:insideV w:val="single" w:sz="2" w:space="0" w:color="000001"/>
-            </w:tcBorders>
-            <w:shd w:fill="auto" w:val="clear"/>
-            <w:tcMar>
-              <w:left w:w="42" w:type="dxa"/>
-            </w:tcMar>
-          </w:tcPr>
-          <w:p>
-            <w:pPr>
-              <w:pStyle w:val="TableContents"/>
-              <w:rPr>
-                <w:rFonts w:ascii="Calibri" w:hAnsi="Calibri"/>
-                <w:b/>
-                <w:b/>
-                <w:bCs/>
+            </w:tcBorders>
+            <w:shd w:fill="auto" w:val="clear"/>
+          </w:tcPr>
+          <w:p>
+            <w:pPr>
+              <w:pStyle w:val="Tabelleninhalt"/>
+              <w:widowControl w:val="false"/>
+              <w:rPr>
+                <w:rFonts w:ascii="Calibri" w:hAnsi="Calibri"/>
               </w:rPr>
             </w:pPr>
             <w:r>
@@ -760,21 +680,18 @@
         <w:trPr/>
         <w:tc>
           <w:tcPr>
-            <w:tcW w:w="1347" w:type="dxa"/>
-            <w:tcBorders>
-              <w:top w:val="single" w:sz="2" w:space="0" w:color="000001"/>
-              <w:left w:val="single" w:sz="2" w:space="0" w:color="000001"/>
-              <w:bottom w:val="single" w:sz="2" w:space="0" w:color="000001"/>
-              <w:insideH w:val="single" w:sz="2" w:space="0" w:color="000001"/>
-            </w:tcBorders>
-            <w:shd w:fill="auto" w:val="clear"/>
-            <w:tcMar>
-              <w:left w:w="42" w:type="dxa"/>
-            </w:tcMar>
-          </w:tcPr>
-          <w:p>
-            <w:pPr>
-              <w:pStyle w:val="TableContents"/>
+            <w:tcW w:w="1344" w:type="dxa"/>
+            <w:tcBorders>
+              <w:top w:val="single" w:sz="2" w:space="0" w:color="000001"/>
+              <w:left w:val="single" w:sz="2" w:space="0" w:color="000001"/>
+              <w:bottom w:val="single" w:sz="2" w:space="0" w:color="000001"/>
+            </w:tcBorders>
+            <w:shd w:fill="auto" w:val="clear"/>
+          </w:tcPr>
+          <w:p>
+            <w:pPr>
+              <w:pStyle w:val="Tabelleninhalt"/>
+              <w:widowControl w:val="false"/>
               <w:rPr>
                 <w:rFonts w:ascii="Calibri" w:hAnsi="Calibri"/>
               </w:rPr>
@@ -808,16 +725,13 @@
               <w:top w:val="single" w:sz="2" w:space="0" w:color="000001"/>
               <w:left w:val="single" w:sz="2" w:space="0" w:color="000001"/>
               <w:bottom w:val="single" w:sz="2" w:space="0" w:color="000001"/>
-              <w:insideH w:val="single" w:sz="2" w:space="0" w:color="000001"/>
-            </w:tcBorders>
-            <w:shd w:fill="auto" w:val="clear"/>
-            <w:tcMar>
-              <w:left w:w="42" w:type="dxa"/>
-            </w:tcMar>
-          </w:tcPr>
-          <w:p>
-            <w:pPr>
-              <w:pStyle w:val="TableContents"/>
+            </w:tcBorders>
+            <w:shd w:fill="auto" w:val="clear"/>
+          </w:tcPr>
+          <w:p>
+            <w:pPr>
+              <w:pStyle w:val="Tabelleninhalt"/>
+              <w:widowControl w:val="false"/>
               <w:rPr>
                 <w:rFonts w:ascii="Calibri" w:hAnsi="Calibri"/>
               </w:rPr>
@@ -851,16 +765,13 @@
               <w:top w:val="single" w:sz="2" w:space="0" w:color="000001"/>
               <w:left w:val="single" w:sz="2" w:space="0" w:color="000001"/>
               <w:bottom w:val="single" w:sz="2" w:space="0" w:color="000001"/>
-              <w:insideH w:val="single" w:sz="2" w:space="0" w:color="000001"/>
-            </w:tcBorders>
-            <w:shd w:fill="auto" w:val="clear"/>
-            <w:tcMar>
-              <w:left w:w="42" w:type="dxa"/>
-            </w:tcMar>
-          </w:tcPr>
-          <w:p>
-            <w:pPr>
-              <w:pStyle w:val="TableContents"/>
+            </w:tcBorders>
+            <w:shd w:fill="auto" w:val="clear"/>
+          </w:tcPr>
+          <w:p>
+            <w:pPr>
+              <w:pStyle w:val="Tabelleninhalt"/>
+              <w:widowControl w:val="false"/>
               <w:rPr>
                 <w:rFonts w:ascii="Calibri" w:hAnsi="Calibri"/>
               </w:rPr>
@@ -889,21 +800,18 @@
         </w:tc>
         <w:tc>
           <w:tcPr>
-            <w:tcW w:w="1620" w:type="dxa"/>
-            <w:tcBorders>
-              <w:top w:val="single" w:sz="2" w:space="0" w:color="000001"/>
-              <w:left w:val="single" w:sz="2" w:space="0" w:color="000001"/>
-              <w:bottom w:val="single" w:sz="2" w:space="0" w:color="000001"/>
-              <w:insideH w:val="single" w:sz="2" w:space="0" w:color="000001"/>
-            </w:tcBorders>
-            <w:shd w:fill="auto" w:val="clear"/>
-            <w:tcMar>
-              <w:left w:w="42" w:type="dxa"/>
-            </w:tcMar>
-          </w:tcPr>
-          <w:p>
-            <w:pPr>
-              <w:pStyle w:val="TableContents"/>
+            <w:tcW w:w="1623" w:type="dxa"/>
+            <w:tcBorders>
+              <w:top w:val="single" w:sz="2" w:space="0" w:color="000001"/>
+              <w:left w:val="single" w:sz="2" w:space="0" w:color="000001"/>
+              <w:bottom w:val="single" w:sz="2" w:space="0" w:color="000001"/>
+            </w:tcBorders>
+            <w:shd w:fill="auto" w:val="clear"/>
+          </w:tcPr>
+          <w:p>
+            <w:pPr>
+              <w:pStyle w:val="Tabelleninhalt"/>
+              <w:widowControl w:val="false"/>
               <w:rPr>
                 <w:rFonts w:ascii="Calibri" w:hAnsi="Calibri"/>
               </w:rPr>
@@ -938,17 +846,13 @@
               <w:left w:val="single" w:sz="2" w:space="0" w:color="000001"/>
               <w:bottom w:val="single" w:sz="2" w:space="0" w:color="000001"/>
               <w:right w:val="single" w:sz="2" w:space="0" w:color="000001"/>
-              <w:insideH w:val="single" w:sz="2" w:space="0" w:color="000001"/>
-              <w:insideV w:val="single" w:sz="2" w:space="0" w:color="000001"/>
-            </w:tcBorders>
-            <w:shd w:fill="auto" w:val="clear"/>
-            <w:tcMar>
-              <w:left w:w="42" w:type="dxa"/>
-            </w:tcMar>
-          </w:tcPr>
-          <w:p>
-            <w:pPr>
-              <w:pStyle w:val="TableContents"/>
+            </w:tcBorders>
+            <w:shd w:fill="auto" w:val="clear"/>
+          </w:tcPr>
+          <w:p>
+            <w:pPr>
+              <w:pStyle w:val="Tabelleninhalt"/>
+              <w:widowControl w:val="false"/>
               <w:rPr>
                 <w:rFonts w:ascii="Calibri" w:hAnsi="Calibri"/>
               </w:rPr>
@@ -980,33 +884,39 @@
     <w:p>
       <w:pPr>
         <w:pStyle w:val="Normal"/>
-        <w:rPr/>
+        <w:rPr>
+          <w:rFonts w:ascii="Calibri" w:hAnsi="Calibri"/>
+        </w:rPr>
       </w:pPr>
       <w:r>
-        <w:rPr/>
+        <w:rPr>
+          <w:rFonts w:ascii="Calibri" w:hAnsi="Calibri"/>
+        </w:rPr>
       </w:r>
     </w:p>
     <w:p>
       <w:pPr>
         <w:pStyle w:val="Normal"/>
-        <w:rPr/>
+        <w:rPr>
+          <w:rFonts w:ascii="Calibri" w:hAnsi="Calibri"/>
+        </w:rPr>
       </w:pPr>
       <w:r>
-        <w:rPr/>
+        <w:rPr>
+          <w:rFonts w:ascii="Calibri" w:hAnsi="Calibri"/>
+        </w:rPr>
       </w:r>
     </w:p>
     <w:p>
       <w:pPr>
-        <w:pStyle w:val="Heading1"/>
+        <w:pStyle w:val="Berschrift1"/>
         <w:rPr>
-          <w:b/>
-          <w:b/>
-          <w:bCs/>
-          <w:u w:val="single"/>
+          <w:rFonts w:ascii="Calibri" w:hAnsi="Calibri"/>
         </w:rPr>
       </w:pPr>
       <w:r>
         <w:rPr>
+          <w:rFonts w:ascii="Calibri" w:hAnsi="Calibri"/>
           <w:b/>
           <w:bCs/>
           <w:u w:val="single"/>
@@ -1016,6 +926,7 @@
       <w:bookmarkStart w:id="17" w:name="__DdeLink__434_1423457442"/>
       <w:r>
         <w:rPr>
+          <w:rFonts w:ascii="Calibri" w:hAnsi="Calibri"/>
           <w:b/>
           <w:bCs/>
           <w:u w:val="single"/>
@@ -1025,6 +936,7 @@
       <w:bookmarkEnd w:id="17"/>
       <w:r>
         <w:rPr>
+          <w:rFonts w:ascii="Calibri" w:hAnsi="Calibri"/>
           <w:b/>
           <w:bCs/>
           <w:u w:val="single"/>
@@ -1035,10 +947,14 @@
     <w:p>
       <w:pPr>
         <w:pStyle w:val="Normal"/>
-        <w:rPr/>
+        <w:rPr>
+          <w:rFonts w:ascii="Calibri" w:hAnsi="Calibri"/>
+        </w:rPr>
       </w:pPr>
       <w:r>
-        <w:rPr/>
+        <w:rPr>
+          <w:rFonts w:ascii="Calibri" w:hAnsi="Calibri"/>
+        </w:rPr>
       </w:r>
     </w:p>
     <w:tbl>
@@ -1046,12 +962,7 @@
         <w:tblW w:w="9075" w:type="dxa"/>
         <w:jc w:val="left"/>
         <w:tblInd w:w="45" w:type="dxa"/>
-        <w:tblBorders>
-          <w:top w:val="single" w:sz="2" w:space="0" w:color="000001"/>
-          <w:left w:val="single" w:sz="2" w:space="0" w:color="000001"/>
-          <w:bottom w:val="single" w:sz="2" w:space="0" w:color="000001"/>
-          <w:insideH w:val="single" w:sz="2" w:space="0" w:color="000001"/>
-        </w:tblBorders>
+        <w:tblLayout w:type="fixed"/>
         <w:tblCellMar>
           <w:top w:w="55" w:type="dxa"/>
           <w:left w:w="42" w:type="dxa"/>
@@ -1060,36 +971,30 @@
         </w:tblCellMar>
       </w:tblPr>
       <w:tblGrid>
-        <w:gridCol w:w="1347"/>
+        <w:gridCol w:w="1344"/>
         <w:gridCol w:w="2610"/>
         <w:gridCol w:w="1620"/>
-        <w:gridCol w:w="1620"/>
+        <w:gridCol w:w="1623"/>
         <w:gridCol w:w="1878"/>
       </w:tblGrid>
       <w:tr>
         <w:trPr/>
         <w:tc>
           <w:tcPr>
-            <w:tcW w:w="1347" w:type="dxa"/>
-            <w:tcBorders>
-              <w:top w:val="single" w:sz="2" w:space="0" w:color="000001"/>
-              <w:left w:val="single" w:sz="2" w:space="0" w:color="000001"/>
-              <w:bottom w:val="single" w:sz="2" w:space="0" w:color="000001"/>
-              <w:insideH w:val="single" w:sz="2" w:space="0" w:color="000001"/>
-            </w:tcBorders>
-            <w:shd w:fill="auto" w:val="clear"/>
-            <w:tcMar>
-              <w:left w:w="42" w:type="dxa"/>
-            </w:tcMar>
-          </w:tcPr>
-          <w:p>
-            <w:pPr>
-              <w:pStyle w:val="TableContents"/>
-              <w:rPr>
-                <w:rFonts w:ascii="Calibri" w:hAnsi="Calibri"/>
-                <w:b/>
-                <w:b/>
-                <w:bCs/>
+            <w:tcW w:w="1344" w:type="dxa"/>
+            <w:tcBorders>
+              <w:top w:val="single" w:sz="2" w:space="0" w:color="000001"/>
+              <w:left w:val="single" w:sz="2" w:space="0" w:color="000001"/>
+              <w:bottom w:val="single" w:sz="2" w:space="0" w:color="000001"/>
+            </w:tcBorders>
+            <w:shd w:fill="auto" w:val="clear"/>
+          </w:tcPr>
+          <w:p>
+            <w:pPr>
+              <w:pStyle w:val="Tabelleninhalt"/>
+              <w:widowControl w:val="false"/>
+              <w:rPr>
+                <w:rFonts w:ascii="Calibri" w:hAnsi="Calibri"/>
               </w:rPr>
             </w:pPr>
             <w:bookmarkStart w:id="18" w:name="__DdeLink__294_14234574421"/>
@@ -1111,21 +1016,15 @@
               <w:top w:val="single" w:sz="2" w:space="0" w:color="000001"/>
               <w:left w:val="single" w:sz="2" w:space="0" w:color="000001"/>
               <w:bottom w:val="single" w:sz="2" w:space="0" w:color="000001"/>
-              <w:insideH w:val="single" w:sz="2" w:space="0" w:color="000001"/>
-            </w:tcBorders>
-            <w:shd w:fill="auto" w:val="clear"/>
-            <w:tcMar>
-              <w:left w:w="42" w:type="dxa"/>
-            </w:tcMar>
-          </w:tcPr>
-          <w:p>
-            <w:pPr>
-              <w:pStyle w:val="TableContents"/>
-              <w:rPr>
-                <w:rFonts w:ascii="Calibri" w:hAnsi="Calibri"/>
-                <w:b/>
-                <w:b/>
-                <w:bCs/>
+            </w:tcBorders>
+            <w:shd w:fill="auto" w:val="clear"/>
+          </w:tcPr>
+          <w:p>
+            <w:pPr>
+              <w:pStyle w:val="Tabelleninhalt"/>
+              <w:widowControl w:val="false"/>
+              <w:rPr>
+                <w:rFonts w:ascii="Calibri" w:hAnsi="Calibri"/>
               </w:rPr>
             </w:pPr>
             <w:r>
@@ -1145,21 +1044,15 @@
               <w:top w:val="single" w:sz="2" w:space="0" w:color="000001"/>
               <w:left w:val="single" w:sz="2" w:space="0" w:color="000001"/>
               <w:bottom w:val="single" w:sz="2" w:space="0" w:color="000001"/>
-              <w:insideH w:val="single" w:sz="2" w:space="0" w:color="000001"/>
-            </w:tcBorders>
-            <w:shd w:fill="auto" w:val="clear"/>
-            <w:tcMar>
-              <w:left w:w="42" w:type="dxa"/>
-            </w:tcMar>
-          </w:tcPr>
-          <w:p>
-            <w:pPr>
-              <w:pStyle w:val="TableContents"/>
-              <w:rPr>
-                <w:rFonts w:ascii="Calibri" w:hAnsi="Calibri"/>
-                <w:b/>
-                <w:b/>
-                <w:bCs/>
+            </w:tcBorders>
+            <w:shd w:fill="auto" w:val="clear"/>
+          </w:tcPr>
+          <w:p>
+            <w:pPr>
+              <w:pStyle w:val="Tabelleninhalt"/>
+              <w:widowControl w:val="false"/>
+              <w:rPr>
+                <w:rFonts w:ascii="Calibri" w:hAnsi="Calibri"/>
               </w:rPr>
             </w:pPr>
             <w:r>
@@ -1174,26 +1067,20 @@
         </w:tc>
         <w:tc>
           <w:tcPr>
-            <w:tcW w:w="1620" w:type="dxa"/>
-            <w:tcBorders>
-              <w:top w:val="single" w:sz="2" w:space="0" w:color="000001"/>
-              <w:left w:val="single" w:sz="2" w:space="0" w:color="000001"/>
-              <w:bottom w:val="single" w:sz="2" w:space="0" w:color="000001"/>
-              <w:insideH w:val="single" w:sz="2" w:space="0" w:color="000001"/>
-            </w:tcBorders>
-            <w:shd w:fill="auto" w:val="clear"/>
-            <w:tcMar>
-              <w:left w:w="42" w:type="dxa"/>
-            </w:tcMar>
-          </w:tcPr>
-          <w:p>
-            <w:pPr>
-              <w:pStyle w:val="TableContents"/>
-              <w:rPr>
-                <w:rFonts w:ascii="Calibri" w:hAnsi="Calibri"/>
-                <w:b/>
-                <w:b/>
-                <w:bCs/>
+            <w:tcW w:w="1623" w:type="dxa"/>
+            <w:tcBorders>
+              <w:top w:val="single" w:sz="2" w:space="0" w:color="000001"/>
+              <w:left w:val="single" w:sz="2" w:space="0" w:color="000001"/>
+              <w:bottom w:val="single" w:sz="2" w:space="0" w:color="000001"/>
+            </w:tcBorders>
+            <w:shd w:fill="auto" w:val="clear"/>
+          </w:tcPr>
+          <w:p>
+            <w:pPr>
+              <w:pStyle w:val="Tabelleninhalt"/>
+              <w:widowControl w:val="false"/>
+              <w:rPr>
+                <w:rFonts w:ascii="Calibri" w:hAnsi="Calibri"/>
               </w:rPr>
             </w:pPr>
             <w:r>
@@ -1214,22 +1101,15 @@
               <w:left w:val="single" w:sz="2" w:space="0" w:color="000001"/>
               <w:bottom w:val="single" w:sz="2" w:space="0" w:color="000001"/>
               <w:right w:val="single" w:sz="2" w:space="0" w:color="000001"/>
-              <w:insideH w:val="single" w:sz="2" w:space="0" w:color="000001"/>
-              <w:insideV w:val="single" w:sz="2" w:space="0" w:color="000001"/>
-            </w:tcBorders>
-            <w:shd w:fill="auto" w:val="clear"/>
-            <w:tcMar>
-              <w:left w:w="42" w:type="dxa"/>
-            </w:tcMar>
-          </w:tcPr>
-          <w:p>
-            <w:pPr>
-              <w:pStyle w:val="TableContents"/>
-              <w:rPr>
-                <w:rFonts w:ascii="Calibri" w:hAnsi="Calibri"/>
-                <w:b/>
-                <w:b/>
-                <w:bCs/>
+            </w:tcBorders>
+            <w:shd w:fill="auto" w:val="clear"/>
+          </w:tcPr>
+          <w:p>
+            <w:pPr>
+              <w:pStyle w:val="Tabelleninhalt"/>
+              <w:widowControl w:val="false"/>
+              <w:rPr>
+                <w:rFonts w:ascii="Calibri" w:hAnsi="Calibri"/>
               </w:rPr>
             </w:pPr>
             <w:r>
@@ -1247,21 +1127,18 @@
         <w:trPr/>
         <w:tc>
           <w:tcPr>
-            <w:tcW w:w="1347" w:type="dxa"/>
-            <w:tcBorders>
-              <w:top w:val="single" w:sz="2" w:space="0" w:color="000001"/>
-              <w:left w:val="single" w:sz="2" w:space="0" w:color="000001"/>
-              <w:bottom w:val="single" w:sz="2" w:space="0" w:color="000001"/>
-              <w:insideH w:val="single" w:sz="2" w:space="0" w:color="000001"/>
-            </w:tcBorders>
-            <w:shd w:fill="auto" w:val="clear"/>
-            <w:tcMar>
-              <w:left w:w="42" w:type="dxa"/>
-            </w:tcMar>
-          </w:tcPr>
-          <w:p>
-            <w:pPr>
-              <w:pStyle w:val="TableContents"/>
+            <w:tcW w:w="1344" w:type="dxa"/>
+            <w:tcBorders>
+              <w:top w:val="single" w:sz="2" w:space="0" w:color="000001"/>
+              <w:left w:val="single" w:sz="2" w:space="0" w:color="000001"/>
+              <w:bottom w:val="single" w:sz="2" w:space="0" w:color="000001"/>
+            </w:tcBorders>
+            <w:shd w:fill="auto" w:val="clear"/>
+          </w:tcPr>
+          <w:p>
+            <w:pPr>
+              <w:pStyle w:val="Tabelleninhalt"/>
+              <w:widowControl w:val="false"/>
               <w:rPr>
                 <w:rFonts w:ascii="Calibri" w:hAnsi="Calibri"/>
               </w:rPr>
@@ -1281,16 +1158,13 @@
               <w:top w:val="single" w:sz="2" w:space="0" w:color="000001"/>
               <w:left w:val="single" w:sz="2" w:space="0" w:color="000001"/>
               <w:bottom w:val="single" w:sz="2" w:space="0" w:color="000001"/>
-              <w:insideH w:val="single" w:sz="2" w:space="0" w:color="000001"/>
-            </w:tcBorders>
-            <w:shd w:fill="auto" w:val="clear"/>
-            <w:tcMar>
-              <w:left w:w="42" w:type="dxa"/>
-            </w:tcMar>
-          </w:tcPr>
-          <w:p>
-            <w:pPr>
-              <w:pStyle w:val="TableContents"/>
+            </w:tcBorders>
+            <w:shd w:fill="auto" w:val="clear"/>
+          </w:tcPr>
+          <w:p>
+            <w:pPr>
+              <w:pStyle w:val="Tabelleninhalt"/>
+              <w:widowControl w:val="false"/>
               <w:rPr>
                 <w:rFonts w:ascii="Calibri" w:hAnsi="Calibri"/>
               </w:rPr>
@@ -1310,16 +1184,13 @@
               <w:top w:val="single" w:sz="2" w:space="0" w:color="000001"/>
               <w:left w:val="single" w:sz="2" w:space="0" w:color="000001"/>
               <w:bottom w:val="single" w:sz="2" w:space="0" w:color="000001"/>
-              <w:insideH w:val="single" w:sz="2" w:space="0" w:color="000001"/>
-            </w:tcBorders>
-            <w:shd w:fill="auto" w:val="clear"/>
-            <w:tcMar>
-              <w:left w:w="42" w:type="dxa"/>
-            </w:tcMar>
-          </w:tcPr>
-          <w:p>
-            <w:pPr>
-              <w:pStyle w:val="TableContents"/>
+            </w:tcBorders>
+            <w:shd w:fill="auto" w:val="clear"/>
+          </w:tcPr>
+          <w:p>
+            <w:pPr>
+              <w:pStyle w:val="Tabelleninhalt"/>
+              <w:widowControl w:val="false"/>
               <w:rPr>
                 <w:rFonts w:ascii="Calibri" w:hAnsi="Calibri"/>
               </w:rPr>
@@ -1334,21 +1205,18 @@
         </w:tc>
         <w:tc>
           <w:tcPr>
-            <w:tcW w:w="1620" w:type="dxa"/>
-            <w:tcBorders>
-              <w:top w:val="single" w:sz="2" w:space="0" w:color="000001"/>
-              <w:left w:val="single" w:sz="2" w:space="0" w:color="000001"/>
-              <w:bottom w:val="single" w:sz="2" w:space="0" w:color="000001"/>
-              <w:insideH w:val="single" w:sz="2" w:space="0" w:color="000001"/>
-            </w:tcBorders>
-            <w:shd w:fill="auto" w:val="clear"/>
-            <w:tcMar>
-              <w:left w:w="42" w:type="dxa"/>
-            </w:tcMar>
-          </w:tcPr>
-          <w:p>
-            <w:pPr>
-              <w:pStyle w:val="TableContents"/>
+            <w:tcW w:w="1623" w:type="dxa"/>
+            <w:tcBorders>
+              <w:top w:val="single" w:sz="2" w:space="0" w:color="000001"/>
+              <w:left w:val="single" w:sz="2" w:space="0" w:color="000001"/>
+              <w:bottom w:val="single" w:sz="2" w:space="0" w:color="000001"/>
+            </w:tcBorders>
+            <w:shd w:fill="auto" w:val="clear"/>
+          </w:tcPr>
+          <w:p>
+            <w:pPr>
+              <w:pStyle w:val="Tabelleninhalt"/>
+              <w:widowControl w:val="false"/>
               <w:rPr>
                 <w:rFonts w:ascii="Calibri" w:hAnsi="Calibri"/>
               </w:rPr>
@@ -1369,17 +1237,13 @@
               <w:left w:val="single" w:sz="2" w:space="0" w:color="000001"/>
               <w:bottom w:val="single" w:sz="2" w:space="0" w:color="000001"/>
               <w:right w:val="single" w:sz="2" w:space="0" w:color="000001"/>
-              <w:insideH w:val="single" w:sz="2" w:space="0" w:color="000001"/>
-              <w:insideV w:val="single" w:sz="2" w:space="0" w:color="000001"/>
-            </w:tcBorders>
-            <w:shd w:fill="auto" w:val="clear"/>
-            <w:tcMar>
-              <w:left w:w="42" w:type="dxa"/>
-            </w:tcMar>
-          </w:tcPr>
-          <w:p>
-            <w:pPr>
-              <w:pStyle w:val="TableContents"/>
+            </w:tcBorders>
+            <w:shd w:fill="auto" w:val="clear"/>
+          </w:tcPr>
+          <w:p>
+            <w:pPr>
+              <w:pStyle w:val="Tabelleninhalt"/>
+              <w:widowControl w:val="false"/>
               <w:rPr>
                 <w:rFonts w:ascii="Calibri" w:hAnsi="Calibri"/>
               </w:rPr>
@@ -1412,7 +1276,9 @@
     <w:p>
       <w:pPr>
         <w:pStyle w:val="Normal"/>
-        <w:rPr/>
+        <w:rPr>
+          <w:rFonts w:ascii="Calibri" w:hAnsi="Calibri"/>
+        </w:rPr>
       </w:pPr>
       <w:r>
         <w:rPr/>
@@ -1423,41 +1289,58 @@
       <w:footerReference w:type="default" r:id="rId3"/>
       <w:type w:val="nextPage"/>
       <w:pgSz w:w="11906" w:h="16838"/>
-      <w:pgMar w:left="1417" w:right="1417" w:header="708" w:top="1417" w:footer="708" w:bottom="1134" w:gutter="0"/>
+      <w:pgMar w:left="1417" w:right="1417" w:gutter="0" w:header="708" w:top="1417" w:footer="708" w:bottom="1134"/>
       <w:pgNumType w:fmt="decimal"/>
       <w:formProt w:val="false"/>
       <w:textDirection w:val="lrTb"/>
-      <w:docGrid w:type="default" w:linePitch="360" w:charSpace="4294961151"/>
+      <w:docGrid w:type="default" w:linePitch="360" w:charSpace="0"/>
     </w:sectPr>
   </w:body>
 </w:document>
 </file>
 
 <file path=word/footer1.xml><?xml version="1.0" encoding="utf-8"?>
-<w:ftr xmlns:o="urn:schemas-microsoft-com:office:office" xmlns:r="http://schemas.openxmlformats.org/officeDocument/2006/relationships" xmlns:v="urn:schemas-microsoft-com:vml" xmlns:w="http://schemas.openxmlformats.org/wordprocessingml/2006/main" xmlns:w10="urn:schemas-microsoft-com:office:word" xmlns:wp="http://schemas.openxmlformats.org/drawingml/2006/wordprocessingDrawing" xmlns:wps="http://schemas.microsoft.com/office/word/2010/wordprocessingShape" xmlns:wpg="http://schemas.microsoft.com/office/word/2010/wordprocessingGroup" xmlns:mc="http://schemas.openxmlformats.org/markup-compatibility/2006" xmlns:wp14="http://schemas.microsoft.com/office/word/2010/wordprocessingDrawing" xmlns:w14="http://schemas.microsoft.com/office/word/2010/wordml" mc:Ignorable="w14 wp14">
+<w:ftr xmlns:o="urn:schemas-microsoft-com:office:office" xmlns:r="http://schemas.openxmlformats.org/officeDocument/2006/relationships" xmlns:v="urn:schemas-microsoft-com:vml" xmlns:w="http://schemas.openxmlformats.org/wordprocessingml/2006/main" xmlns:w10="urn:schemas-microsoft-com:office:word" xmlns:wp="http://schemas.openxmlformats.org/drawingml/2006/wordprocessingDrawing" xmlns:wps="http://schemas.microsoft.com/office/word/2010/wordprocessingShape" xmlns:wpg="http://schemas.microsoft.com/office/word/2010/wordprocessingGroup" xmlns:mc="http://schemas.openxmlformats.org/markup-compatibility/2006" xmlns:wp14="http://schemas.microsoft.com/office/word/2010/wordprocessingDrawing" xmlns:w14="http://schemas.microsoft.com/office/word/2010/wordml" xmlns:w15="http://schemas.microsoft.com/office/word/2012/wordml" mc:Ignorable="w14 wp14 w15">
   <w:p>
     <w:pPr>
-      <w:pStyle w:val="Footer"/>
+      <w:pStyle w:val="Fuzeile"/>
       <w:tabs>
-        <w:tab w:val="center" w:pos="4536" w:leader="none"/>
+        <w:tab w:val="clear" w:pos="4536"/>
         <w:tab w:val="right" w:pos="9072" w:leader="none"/>
       </w:tabs>
-      <w:rPr/>
+      <w:rPr>
+        <w:rStyle w:val="Pagenumber"/>
+        <w:rFonts w:ascii="Calibri" w:hAnsi="Calibri" w:cs="Calibri"/>
+      </w:rPr>
     </w:pPr>
     <w:r>
-      <w:rPr/>
+      <w:rPr>
+        <w:rFonts w:ascii="Calibri" w:hAnsi="Calibri"/>
+      </w:rPr>
       <w:fldChar w:fldCharType="begin"/>
     </w:r>
     <w:r>
-      <w:instrText> PAGE </w:instrText>
+      <w:rPr>
+        <w:rFonts w:ascii="Calibri" w:hAnsi="Calibri"/>
+      </w:rPr>
+      <w:instrText xml:space="preserve"> PAGE </w:instrText>
     </w:r>
     <w:r>
+      <w:rPr>
+        <w:rFonts w:ascii="Calibri" w:hAnsi="Calibri"/>
+      </w:rPr>
       <w:fldChar w:fldCharType="separate"/>
     </w:r>
     <w:r>
+      <w:rPr>
+        <w:rFonts w:ascii="Calibri" w:hAnsi="Calibri"/>
+      </w:rPr>
       <w:t>1</w:t>
     </w:r>
     <w:r>
+      <w:rPr>
+        <w:rFonts w:ascii="Calibri" w:hAnsi="Calibri"/>
+      </w:rPr>
       <w:fldChar w:fldCharType="end"/>
     </w:r>
     <w:r>
@@ -1476,21 +1359,32 @@
     </w:r>
     <w:r>
       <w:rPr>
-        <w:rStyle w:val="Pagenumber"/>
-        <w:rFonts w:cs="Calibri" w:ascii="Calibri" w:hAnsi="Calibri"/>
+        <w:rFonts w:ascii="Calibri" w:hAnsi="Calibri"/>
       </w:rPr>
       <w:fldChar w:fldCharType="begin"/>
     </w:r>
     <w:r>
-      <w:instrText> NUMPAGES </w:instrText>
+      <w:rPr>
+        <w:rFonts w:ascii="Calibri" w:hAnsi="Calibri"/>
+      </w:rPr>
+      <w:instrText xml:space="preserve"> NUMPAGES </w:instrText>
     </w:r>
     <w:r>
+      <w:rPr>
+        <w:rFonts w:ascii="Calibri" w:hAnsi="Calibri"/>
+      </w:rPr>
       <w:fldChar w:fldCharType="separate"/>
     </w:r>
     <w:r>
+      <w:rPr>
+        <w:rFonts w:ascii="Calibri" w:hAnsi="Calibri"/>
+      </w:rPr>
       <w:t>1</w:t>
     </w:r>
     <w:r>
+      <w:rPr>
+        <w:rFonts w:ascii="Calibri" w:hAnsi="Calibri"/>
+      </w:rPr>
       <w:fldChar w:fldCharType="end"/>
     </w:r>
     <w:r>
@@ -1499,18 +1393,17 @@
         <w:rFonts w:cs="Calibri" w:ascii="Calibri" w:hAnsi="Calibri"/>
       </w:rPr>
       <w:tab/>
-      <w:tab/>
-      <w:t>Generated on ${time} from User: ${user}</w:t>
+      <w:t>${userstamp}</w:t>
     </w:r>
   </w:p>
 </w:ftr>
 </file>
 
 <file path=word/header1.xml><?xml version="1.0" encoding="utf-8"?>
-<w:hdr xmlns:o="urn:schemas-microsoft-com:office:office" xmlns:r="http://schemas.openxmlformats.org/officeDocument/2006/relationships" xmlns:v="urn:schemas-microsoft-com:vml" xmlns:w="http://schemas.openxmlformats.org/wordprocessingml/2006/main" xmlns:w10="urn:schemas-microsoft-com:office:word" xmlns:wp="http://schemas.openxmlformats.org/drawingml/2006/wordprocessingDrawing" xmlns:wps="http://schemas.microsoft.com/office/word/2010/wordprocessingShape" xmlns:wpg="http://schemas.microsoft.com/office/word/2010/wordprocessingGroup" xmlns:mc="http://schemas.openxmlformats.org/markup-compatibility/2006" xmlns:wp14="http://schemas.microsoft.com/office/word/2010/wordprocessingDrawing" xmlns:w14="http://schemas.microsoft.com/office/word/2010/wordml" mc:Ignorable="w14 wp14">
+<w:hdr xmlns:o="urn:schemas-microsoft-com:office:office" xmlns:r="http://schemas.openxmlformats.org/officeDocument/2006/relationships" xmlns:v="urn:schemas-microsoft-com:vml" xmlns:w="http://schemas.openxmlformats.org/wordprocessingml/2006/main" xmlns:w10="urn:schemas-microsoft-com:office:word" xmlns:wp="http://schemas.openxmlformats.org/drawingml/2006/wordprocessingDrawing" xmlns:wps="http://schemas.microsoft.com/office/word/2010/wordprocessingShape" xmlns:wpg="http://schemas.microsoft.com/office/word/2010/wordprocessingGroup" xmlns:mc="http://schemas.openxmlformats.org/markup-compatibility/2006" xmlns:wp14="http://schemas.microsoft.com/office/word/2010/wordprocessingDrawing" xmlns:w14="http://schemas.microsoft.com/office/word/2010/wordml" xmlns:w15="http://schemas.microsoft.com/office/word/2012/wordml" mc:Ignorable="w14 wp14 w15">
   <w:p>
     <w:pPr>
-      <w:pStyle w:val="Header"/>
+      <w:pStyle w:val="Kopfzeile"/>
       <w:rPr/>
     </w:pPr>
     <w:r>
@@ -1561,8 +1454,8 @@
       <w:tab/>
       <w:t>${</w:t>
     </w:r>
-    <w:bookmarkStart w:id="19" w:name="__DdeLink__66_42873957"/>
-    <w:bookmarkStart w:id="20" w:name="__DdeLink__64_42873957"/>
+    <w:bookmarkStart w:id="19" w:name="__DdeLink__64_42873957"/>
+    <w:bookmarkStart w:id="20" w:name="__DdeLink__66_42873957"/>
     <w:r>
       <w:rPr>
         <w:rFonts w:cs="Calibri" w:ascii="Calibri" w:hAnsi="Calibri"/>
@@ -1591,7 +1484,9 @@
       </w:rPr>
     </w:rPrDefault>
     <w:pPrDefault>
-      <w:pPr/>
+      <w:pPr>
+        <w:suppressAutoHyphens w:val="true"/>
+      </w:pPr>
     </w:pPrDefault>
   </w:docDefaults>
   <w:latentStyles w:defLockedState="0" w:defUIPriority="99" w:defSemiHidden="0" w:defUnhideWhenUsed="0" w:defQFormat="0" w:count="371">
@@ -1973,20 +1868,23 @@
     <w:rsid w:val="00b9495c"/>
     <w:pPr>
       <w:widowControl/>
+      <w:suppressAutoHyphens w:val="true"/>
       <w:bidi w:val="0"/>
+      <w:spacing w:before="0" w:after="0"/>
       <w:jc w:val="left"/>
     </w:pPr>
     <w:rPr>
       <w:rFonts w:ascii="Times New Roman" w:hAnsi="Times New Roman" w:eastAsia="Times New Roman" w:cs="Times New Roman"/>
       <w:color w:val="00000A"/>
+      <w:kern w:val="0"/>
       <w:sz w:val="24"/>
       <w:szCs w:val="24"/>
       <w:lang w:val="de-DE" w:eastAsia="de-DE" w:bidi="ar-SA"/>
     </w:rPr>
   </w:style>
-  <w:style w:type="paragraph" w:styleId="Heading1">
+  <w:style w:type="paragraph" w:styleId="Berschrift1">
     <w:name w:val="Heading 1"/>
-    <w:basedOn w:val="Heading"/>
+    <w:basedOn w:val="Berschrift"/>
     <w:qFormat/>
     <w:pPr/>
     <w:rPr/>
@@ -2001,7 +1899,6 @@
   </w:style>
   <w:style w:type="character" w:styleId="HeaderChar" w:customStyle="1">
     <w:name w:val="Header Char"/>
-    <w:link w:val="Header"/>
     <w:uiPriority w:val="99"/>
     <w:semiHidden/>
     <w:qFormat/>
@@ -2014,7 +1911,6 @@
   </w:style>
   <w:style w:type="character" w:styleId="FooterChar" w:customStyle="1">
     <w:name w:val="Footer Char"/>
-    <w:link w:val="Footer"/>
     <w:uiPriority w:val="99"/>
     <w:semiHidden/>
     <w:qFormat/>
@@ -2033,13 +1929,13 @@
     <w:rsid w:val="00f15611"/>
     <w:rPr/>
   </w:style>
-  <w:style w:type="paragraph" w:styleId="Heading">
-    <w:name w:val="Heading"/>
+  <w:style w:type="paragraph" w:styleId="Berschrift">
+    <w:name w:val="Überschrift"/>
     <w:basedOn w:val="Normal"/>
-    <w:next w:val="TextBody"/>
+    <w:next w:val="Textkrper"/>
     <w:qFormat/>
     <w:pPr>
-      <w:keepNext/>
+      <w:keepNext w:val="true"/>
       <w:spacing w:before="240" w:after="120"/>
     </w:pPr>
     <w:rPr>
@@ -2048,7 +1944,7 @@
       <w:szCs w:val="28"/>
     </w:rPr>
   </w:style>
-  <w:style w:type="paragraph" w:styleId="TextBody">
+  <w:style w:type="paragraph" w:styleId="Textkrper">
     <w:name w:val="Body Text"/>
     <w:basedOn w:val="Normal"/>
     <w:pPr>
@@ -2056,13 +1952,13 @@
     </w:pPr>
     <w:rPr/>
   </w:style>
-  <w:style w:type="paragraph" w:styleId="List">
+  <w:style w:type="paragraph" w:styleId="Aufzhlung">
     <w:name w:val="List"/>
-    <w:basedOn w:val="TextBody"/>
+    <w:basedOn w:val="Textkrper"/>
     <w:pPr/>
     <w:rPr/>
   </w:style>
-  <w:style w:type="paragraph" w:styleId="Caption">
+  <w:style w:type="paragraph" w:styleId="Beschriftung">
     <w:name w:val="Caption"/>
     <w:basedOn w:val="Normal"/>
     <w:qFormat/>
@@ -2077,8 +1973,8 @@
       <w:szCs w:val="24"/>
     </w:rPr>
   </w:style>
-  <w:style w:type="paragraph" w:styleId="Index">
-    <w:name w:val="Index"/>
+  <w:style w:type="paragraph" w:styleId="Verzeichnis">
+    <w:name w:val="Verzeichnis"/>
     <w:basedOn w:val="Normal"/>
     <w:qFormat/>
     <w:pPr>
@@ -2086,7 +1982,14 @@
     </w:pPr>
     <w:rPr/>
   </w:style>
-  <w:style w:type="paragraph" w:styleId="Header">
+  <w:style w:type="paragraph" w:styleId="KopfundFuzeile">
+    <w:name w:val="Kopf- und Fußzeile"/>
+    <w:basedOn w:val="Normal"/>
+    <w:qFormat/>
+    <w:pPr/>
+    <w:rPr/>
+  </w:style>
+  <w:style w:type="paragraph" w:styleId="Kopfzeile">
     <w:name w:val="Header"/>
     <w:basedOn w:val="Normal"/>
     <w:link w:val="HeaderChar"/>
@@ -2094,13 +1997,14 @@
     <w:rsid w:val="000f0059"/>
     <w:pPr>
       <w:tabs>
+        <w:tab w:val="clear" w:pos="708"/>
         <w:tab w:val="center" w:pos="4536" w:leader="none"/>
         <w:tab w:val="right" w:pos="9072" w:leader="none"/>
       </w:tabs>
     </w:pPr>
     <w:rPr/>
   </w:style>
-  <w:style w:type="paragraph" w:styleId="Footer">
+  <w:style w:type="paragraph" w:styleId="Fuzeile">
     <w:name w:val="Footer"/>
     <w:basedOn w:val="Normal"/>
     <w:link w:val="FooterChar"/>
@@ -2108,22 +2012,23 @@
     <w:rsid w:val="000f0059"/>
     <w:pPr>
       <w:tabs>
+        <w:tab w:val="clear" w:pos="708"/>
         <w:tab w:val="center" w:pos="4536" w:leader="none"/>
         <w:tab w:val="right" w:pos="9072" w:leader="none"/>
       </w:tabs>
     </w:pPr>
     <w:rPr/>
   </w:style>
-  <w:style w:type="paragraph" w:styleId="TableContents">
-    <w:name w:val="Table Contents"/>
+  <w:style w:type="paragraph" w:styleId="Tabelleninhalt">
+    <w:name w:val="Tabelleninhalt"/>
     <w:basedOn w:val="Normal"/>
     <w:qFormat/>
     <w:pPr/>
     <w:rPr/>
   </w:style>
-  <w:style w:type="paragraph" w:styleId="TableHeading">
-    <w:name w:val="Table Heading"/>
-    <w:basedOn w:val="TableContents"/>
+  <w:style w:type="paragraph" w:styleId="Tabellenberschrift">
+    <w:name w:val="Tabellenüberschrift"/>
+    <w:basedOn w:val="Tabelleninhalt"/>
     <w:qFormat/>
     <w:pPr/>
     <w:rPr/>
@@ -2141,7 +2046,6 @@
     <w:semiHidden/>
     <w:unhideWhenUsed/>
     <w:tblPr>
-      <w:tblInd w:w="0" w:type="dxa"/>
       <w:tblCellMar>
         <w:top w:w="0" w:type="dxa"/>
         <w:left w:w="108" w:type="dxa"/>
@@ -2156,7 +2060,6 @@
     <w:uiPriority w:val="99"/>
     <w:rsid w:val="000f0059"/>
     <w:tblPr>
-      <w:tblInd w:w="0" w:type="dxa"/>
       <w:tblBorders>
         <w:top w:val="single" w:color="auto" w:sz="4" w:space="0"/>
         <w:left w:val="single" w:color="auto" w:sz="4" w:space="0"/>

</xml_diff>